<commit_message>
layout/design changes: 3 areas (header, body, footer) in student additional data review form. Sorting of inputs similar to docx
</commit_message>
<xml_diff>
--- a/template/BP 2016/BP2016_GMS_Abschlusszeugnis_HSA_RSA.docx
+++ b/template/BP 2016/BP2016_GMS_Abschlusszeugnis_HSA_RSA.docx
@@ -373,6 +373,7 @@
                   <w:listItem w:value="Wählen Sie ein Element aus."/>
                   <w:listItem w:displayText="Hauptschulabschluss" w:value="Hauptschulabschluss"/>
                   <w:listItem w:displayText="Realschulabschluss" w:value="Realschulabschluss"/>
+                  <w:listItem w:displayText="${cert_level}" w:value="${cert_level}"/>
                 </w:dropDownList>
               </w:sdtPr>
               <w:sdtEndPr>
@@ -390,7 +391,7 @@
                     <w:rStyle w:val="Formatvorlage1"/>
                     <w:rFonts w:eastAsia="Calibri"/>
                   </w:rPr>
-                  <w:t>HSA/RSA</w:t>
+                  <w:t>${cert_level}</w:t>
                 </w:r>
               </w:sdtContent>
             </w:sdt>
@@ -999,6 +1000,8 @@
             <w:bookmarkEnd w:id="3"/>
           </w:p>
         </w:tc>
+        <w:bookmarkStart w:id="4" w:name="_GoBack"/>
+        <w:bookmarkEnd w:id="4"/>
       </w:tr>
       <w:tr>
         <w:trPr>
@@ -3218,8 +3221,6 @@
           </w:tcPr>
           <w:p/>
         </w:tc>
-        <w:bookmarkStart w:id="4" w:name="_GoBack"/>
-        <w:bookmarkEnd w:id="4"/>
       </w:tr>
       <w:tr>
         <w:trPr>
@@ -7235,6 +7236,7 @@
     <w:rsidRoot w:val="001F2EA1"/>
     <w:rsid w:val="001F2EA1"/>
     <w:rsid w:val="007E7D8F"/>
+    <w:rsid w:val="009156A6"/>
     <w:rsid w:val="00E25A73"/>
   </w:rsids>
   <m:mathPr>

</xml_diff>